<commit_message>
Update on 18 Feb 2025 at 12:59
</commit_message>
<xml_diff>
--- a/02_acknowledgements.docx
+++ b/02_acknowledgements.docx
@@ -6,7 +6,7 @@
       <w:pPr>
         <w:pStyle w:val="Heading1"/>
       </w:pPr>
-      <w:bookmarkStart w:id="0" w:name="_Toc48639290"/>
+      <w:bookmarkStart w:name="_Toc48639290" w:id="0"/>
       <w:r>
         <w:t>Acknowledgements</w:t>
       </w:r>
@@ -20,7 +20,7 @@
         <w:ind w:firstLine="720"/>
         <w:jc w:val="both"/>
         <w:rPr>
-          <w:rFonts w:ascii="Times New Roman" w:eastAsia="Times New Roman" w:hAnsi="Times New Roman" w:cs="Times New Roman"/>
+          <w:rFonts w:ascii="Times New Roman" w:hAnsi="Times New Roman" w:eastAsia="Times New Roman" w:cs="Times New Roman"/>
           <w:sz w:val="24"/>
           <w:szCs w:val="24"/>
           <w:lang w:val="en-US"/>
@@ -77,7 +77,7 @@
         <w:ind w:firstLine="720"/>
         <w:jc w:val="both"/>
         <w:rPr>
-          <w:rFonts w:ascii="Times New Roman" w:eastAsia="Times New Roman" w:hAnsi="Times New Roman" w:cs="Times New Roman"/>
+          <w:rFonts w:ascii="Times New Roman" w:hAnsi="Times New Roman" w:eastAsia="Times New Roman" w:cs="Times New Roman"/>
           <w:sz w:val="24"/>
           <w:szCs w:val="24"/>
           <w:lang w:val="pt-BR"/>
@@ -164,7 +164,7 @@
         <w:ind w:firstLine="720"/>
         <w:jc w:val="both"/>
         <w:rPr>
-          <w:rFonts w:ascii="Times New Roman" w:eastAsia="Times New Roman" w:hAnsi="Times New Roman" w:cs="Times New Roman"/>
+          <w:rFonts w:ascii="Times New Roman" w:hAnsi="Times New Roman" w:eastAsia="Times New Roman" w:cs="Times New Roman"/>
           <w:sz w:val="24"/>
           <w:szCs w:val="24"/>
           <w:lang w:val="pt-BR"/>
@@ -293,7 +293,7 @@
         <w:ind w:firstLine="720"/>
         <w:jc w:val="both"/>
         <w:rPr>
-          <w:rFonts w:ascii="Times New Roman" w:eastAsia="Times New Roman" w:hAnsi="Times New Roman" w:cs="Times New Roman"/>
+          <w:rFonts w:ascii="Times New Roman" w:hAnsi="Times New Roman" w:eastAsia="Times New Roman" w:cs="Times New Roman"/>
           <w:sz w:val="24"/>
           <w:szCs w:val="24"/>
           <w:lang w:val="pt-BR"/>
@@ -340,7 +340,7 @@
         <w:ind w:firstLine="720"/>
         <w:jc w:val="both"/>
         <w:rPr>
-          <w:rFonts w:ascii="Times New Roman" w:eastAsia="Times New Roman" w:hAnsi="Times New Roman" w:cs="Times New Roman"/>
+          <w:rFonts w:ascii="Times New Roman" w:hAnsi="Times New Roman" w:eastAsia="Times New Roman" w:cs="Times New Roman"/>
           <w:sz w:val="24"/>
           <w:szCs w:val="24"/>
           <w:lang w:val="en-US"/>
@@ -396,7 +396,7 @@
         <w:ind w:firstLine="720"/>
         <w:jc w:val="both"/>
         <w:rPr>
-          <w:rFonts w:ascii="Times New Roman" w:eastAsia="Times New Roman" w:hAnsi="Times New Roman" w:cs="Times New Roman"/>
+          <w:rFonts w:ascii="Times New Roman" w:hAnsi="Times New Roman" w:eastAsia="Times New Roman" w:cs="Times New Roman"/>
           <w:sz w:val="24"/>
           <w:szCs w:val="24"/>
           <w:lang w:val="en-US"/>
@@ -453,7 +453,7 @@
         <w:ind w:firstLine="720"/>
         <w:jc w:val="both"/>
         <w:rPr>
-          <w:rFonts w:ascii="Times New Roman" w:eastAsia="Times New Roman" w:hAnsi="Times New Roman" w:cs="Times New Roman"/>
+          <w:rFonts w:ascii="Times New Roman" w:hAnsi="Times New Roman" w:eastAsia="Times New Roman" w:cs="Times New Roman"/>
           <w:sz w:val="24"/>
           <w:szCs w:val="24"/>
           <w:lang w:val="en-US"/>
@@ -544,7 +544,7 @@
         <w:ind w:firstLine="720"/>
         <w:jc w:val="both"/>
         <w:rPr>
-          <w:rFonts w:ascii="Times New Roman" w:eastAsia="Times New Roman" w:hAnsi="Times New Roman" w:cs="Times New Roman"/>
+          <w:rFonts w:ascii="Times New Roman" w:hAnsi="Times New Roman" w:eastAsia="Times New Roman" w:cs="Times New Roman"/>
           <w:sz w:val="24"/>
           <w:szCs w:val="24"/>
           <w:lang w:val="it-IT"/>
@@ -713,7 +713,7 @@
         <w:ind w:firstLine="720"/>
         <w:jc w:val="both"/>
         <w:rPr>
-          <w:rFonts w:ascii="Times New Roman" w:eastAsia="Times New Roman" w:hAnsi="Times New Roman" w:cs="Times New Roman"/>
+          <w:rFonts w:ascii="Times New Roman" w:hAnsi="Times New Roman" w:eastAsia="Times New Roman" w:cs="Times New Roman"/>
           <w:sz w:val="24"/>
           <w:szCs w:val="24"/>
           <w:lang w:val="en-US"/>
@@ -775,7 +775,7 @@
         <w:ind w:firstLine="720"/>
         <w:jc w:val="both"/>
         <w:rPr>
-          <w:rFonts w:ascii="Times New Roman" w:eastAsia="Times New Roman" w:hAnsi="Times New Roman" w:cs="Times New Roman"/>
+          <w:rFonts w:ascii="Times New Roman" w:hAnsi="Times New Roman" w:eastAsia="Times New Roman" w:cs="Times New Roman"/>
           <w:sz w:val="24"/>
           <w:szCs w:val="24"/>
           <w:lang w:val="pt-BR"/>
@@ -836,7 +836,7 @@
         <w:ind w:firstLine="720"/>
         <w:jc w:val="both"/>
         <w:rPr>
-          <w:rFonts w:ascii="Times New Roman" w:eastAsia="Times New Roman" w:hAnsi="Times New Roman" w:cs="Times New Roman"/>
+          <w:rFonts w:ascii="Times New Roman" w:hAnsi="Times New Roman" w:eastAsia="Times New Roman" w:cs="Times New Roman"/>
           <w:sz w:val="24"/>
           <w:szCs w:val="24"/>
           <w:lang w:val="en-US"/>
@@ -893,7 +893,7 @@
         <w:ind w:firstLine="720"/>
         <w:jc w:val="both"/>
         <w:rPr>
-          <w:rFonts w:ascii="Times New Roman" w:eastAsia="Times New Roman" w:hAnsi="Times New Roman" w:cs="Times New Roman"/>
+          <w:rFonts w:ascii="Times New Roman" w:hAnsi="Times New Roman" w:eastAsia="Times New Roman" w:cs="Times New Roman"/>
           <w:sz w:val="24"/>
           <w:szCs w:val="24"/>
           <w:lang w:val="pt-BR"/>
@@ -950,7 +950,7 @@
         <w:ind w:firstLine="720"/>
         <w:jc w:val="both"/>
         <w:rPr>
-          <w:rFonts w:ascii="Times New Roman" w:eastAsia="Times New Roman" w:hAnsi="Times New Roman" w:cs="Times New Roman"/>
+          <w:rFonts w:ascii="Times New Roman" w:hAnsi="Times New Roman" w:eastAsia="Times New Roman" w:cs="Times New Roman"/>
           <w:sz w:val="24"/>
           <w:szCs w:val="24"/>
           <w:lang w:val="pt-BR"/>
@@ -1067,7 +1067,6 @@
           <w:color w:val="0E101A"/>
           <w:lang w:val="en-US"/>
         </w:rPr>
-        <w:lastRenderedPageBreak/>
         <w:t xml:space="preserve">And to the team of proofreading and emotional support warriors, I can only hope to be there for you when you need me like I needed you. Jessica, Cale, Kanu, Rodrigo and Aryana, thanks for following me along this journey. It felt so good sharing part of this process with you. </w:t>
       </w:r>
       <w:r>
@@ -1114,13 +1113,65 @@
         </w:rPr>
         <w:t>.</w:t>
       </w:r>
+    </w:p>
+    <w:p>
+      <w:pPr>
+        <w:pStyle w:val="Normal"/>
+        <w:spacing w:line="360" w:lineRule="auto"/>
+        <w:ind w:firstLine="720"/>
+        <w:jc w:val="both"/>
+        <w:rPr>
+          <w:rFonts w:eastAsia="Times New Roman"/>
+          <w:color w:val="0E101A"/>
+          <w:lang w:val="en-US"/>
+        </w:rPr>
+      </w:pPr>
+    </w:p>
+    <w:p>
+      <w:pPr>
+        <w:pStyle w:val="Normal"/>
+        <w:spacing w:line="360" w:lineRule="auto"/>
+        <w:ind w:firstLine="720"/>
+        <w:jc w:val="both"/>
+        <w:rPr>
+          <w:rFonts w:eastAsia="Times New Roman"/>
+          <w:color w:val="0E101A"/>
+          <w:lang w:val="en-US"/>
+        </w:rPr>
+      </w:pPr>
+    </w:p>
+    <w:p>
+      <w:pPr>
+        <w:pStyle w:val="Normal"/>
+        <w:spacing w:line="360" w:lineRule="auto"/>
+        <w:ind w:firstLine="720"/>
+        <w:jc w:val="both"/>
+        <w:rPr>
+          <w:rFonts w:eastAsia="Times New Roman"/>
+          <w:color w:val="0E101A"/>
+          <w:lang w:val="en-US"/>
+        </w:rPr>
+      </w:pPr>
+    </w:p>
+    <w:p>
+      <w:pPr>
+        <w:pStyle w:val="Normal"/>
+        <w:spacing w:line="360" w:lineRule="auto"/>
+        <w:ind w:firstLine="720"/>
+        <w:jc w:val="both"/>
+        <w:rPr>
+          <w:rFonts w:eastAsia="Times New Roman"/>
+          <w:color w:val="0E101A"/>
+          <w:lang w:val="en-US"/>
+        </w:rPr>
+      </w:pPr>
     </w:p>
     <w:sectPr>
       <w:headerReference w:type="even" r:id="rId8"/>
       <w:headerReference w:type="default" r:id="rId9"/>
       <w:footerReference w:type="even" r:id="rId10"/>
       <w:footerReference w:type="default" r:id="rId11"/>
-      <w:pgSz w:w="11900" w:h="16840" w:code="9"/>
+      <w:pgSz w:w="11900" w:h="16840" w:orient="portrait" w:code="9"/>
       <w:pgMar w:top="1701" w:right="1797" w:bottom="539" w:left="1797" w:header="720" w:footer="720" w:gutter="0"/>
       <w:pgNumType w:fmt="lowerRoman" w:start="1" w:chapSep="emDash"/>
       <w:cols w:space="720"/>
@@ -1178,7 +1229,7 @@
       <w:p>
         <w:pPr>
           <w:pStyle w:val="Footer"/>
-          <w:framePr w:wrap="none" w:vAnchor="text" w:hAnchor="margin" w:xAlign="right" w:y="1"/>
+          <w:framePr w:wrap="none" w:hAnchor="margin" w:vAnchor="text" w:xAlign="right" w:y="1"/>
           <w:rPr>
             <w:rStyle w:val="PageNumber"/>
           </w:rPr>
@@ -1224,7 +1275,7 @@
       <w:p>
         <w:pPr>
           <w:pStyle w:val="Footer"/>
-          <w:framePr w:wrap="none" w:vAnchor="text" w:hAnchor="margin" w:xAlign="right" w:y="1"/>
+          <w:framePr w:wrap="none" w:hAnchor="margin" w:vAnchor="text" w:xAlign="right" w:y="1"/>
           <w:ind w:right="360"/>
           <w:rPr>
             <w:rStyle w:val="PageNumber"/>
@@ -1282,7 +1333,7 @@
       <w:p>
         <w:pPr>
           <w:pStyle w:val="Footer"/>
-          <w:framePr w:wrap="none" w:vAnchor="text" w:hAnchor="margin" w:xAlign="right" w:y="1"/>
+          <w:framePr w:wrap="none" w:hAnchor="margin" w:vAnchor="text" w:xAlign="right" w:y="1"/>
           <w:rPr>
             <w:rStyle w:val="PageNumber"/>
           </w:rPr>
@@ -1377,7 +1428,7 @@
       <w:p>
         <w:pPr>
           <w:pStyle w:val="Header"/>
-          <w:framePr w:wrap="none" w:vAnchor="text" w:hAnchor="margin" w:xAlign="right" w:y="1"/>
+          <w:framePr w:wrap="none" w:hAnchor="margin" w:vAnchor="text" w:xAlign="right" w:y="1"/>
           <w:rPr>
             <w:rStyle w:val="PageNumber"/>
           </w:rPr>
@@ -1516,7 +1567,7 @@
         <w:ind w:left="720" w:hanging="360"/>
       </w:pPr>
       <w:rPr>
-        <w:rFonts w:ascii="Verdana" w:eastAsia="Verdana" w:hAnsi="Verdana" w:cs="Verdana"/>
+        <w:rFonts w:ascii="Verdana" w:hAnsi="Verdana" w:eastAsia="Verdana" w:cs="Verdana"/>
         <w:sz w:val="18"/>
         <w:szCs w:val="18"/>
       </w:rPr>
@@ -2037,7 +2088,7 @@
   <w:docDefaults>
     <w:rPrDefault>
       <w:rPr>
-        <w:rFonts w:ascii="Arial" w:eastAsia="Arial" w:hAnsi="Arial" w:cs="Arial"/>
+        <w:rFonts w:ascii="Arial" w:hAnsi="Arial" w:eastAsia="Arial" w:cs="Arial"/>
         <w:sz w:val="22"/>
         <w:szCs w:val="22"/>
         <w:lang w:val="en-GB" w:eastAsia="en-US" w:bidi="ar-SA"/>
@@ -2052,14 +2103,14 @@
   <w:latentStyles w:defLockedState="0" w:defUIPriority="99" w:defSemiHidden="0" w:defUnhideWhenUsed="0" w:defQFormat="0" w:count="376">
     <w:lsdException w:name="Normal" w:uiPriority="0" w:qFormat="1"/>
     <w:lsdException w:name="heading 1" w:uiPriority="9" w:qFormat="1"/>
-    <w:lsdException w:name="heading 2" w:semiHidden="1" w:uiPriority="9" w:unhideWhenUsed="1" w:qFormat="1"/>
-    <w:lsdException w:name="heading 3" w:semiHidden="1" w:uiPriority="9" w:unhideWhenUsed="1" w:qFormat="1"/>
-    <w:lsdException w:name="heading 4" w:semiHidden="1" w:uiPriority="9" w:unhideWhenUsed="1" w:qFormat="1"/>
-    <w:lsdException w:name="heading 5" w:semiHidden="1" w:uiPriority="9" w:unhideWhenUsed="1" w:qFormat="1"/>
-    <w:lsdException w:name="heading 6" w:semiHidden="1" w:uiPriority="9" w:unhideWhenUsed="1" w:qFormat="1"/>
-    <w:lsdException w:name="heading 7" w:semiHidden="1" w:uiPriority="9" w:unhideWhenUsed="1" w:qFormat="1"/>
-    <w:lsdException w:name="heading 8" w:semiHidden="1" w:uiPriority="9" w:unhideWhenUsed="1" w:qFormat="1"/>
-    <w:lsdException w:name="heading 9" w:semiHidden="1" w:uiPriority="9" w:unhideWhenUsed="1" w:qFormat="1"/>
+    <w:lsdException w:name="heading 2" w:uiPriority="9" w:semiHidden="1" w:unhideWhenUsed="1" w:qFormat="1"/>
+    <w:lsdException w:name="heading 3" w:uiPriority="9" w:semiHidden="1" w:unhideWhenUsed="1" w:qFormat="1"/>
+    <w:lsdException w:name="heading 4" w:uiPriority="9" w:semiHidden="1" w:unhideWhenUsed="1" w:qFormat="1"/>
+    <w:lsdException w:name="heading 5" w:uiPriority="9" w:semiHidden="1" w:unhideWhenUsed="1" w:qFormat="1"/>
+    <w:lsdException w:name="heading 6" w:uiPriority="9" w:semiHidden="1" w:unhideWhenUsed="1" w:qFormat="1"/>
+    <w:lsdException w:name="heading 7" w:uiPriority="9" w:semiHidden="1" w:unhideWhenUsed="1" w:qFormat="1"/>
+    <w:lsdException w:name="heading 8" w:uiPriority="9" w:semiHidden="1" w:unhideWhenUsed="1" w:qFormat="1"/>
+    <w:lsdException w:name="heading 9" w:uiPriority="9" w:semiHidden="1" w:unhideWhenUsed="1" w:qFormat="1"/>
     <w:lsdException w:name="index 1" w:semiHidden="1" w:unhideWhenUsed="1"/>
     <w:lsdException w:name="index 2" w:semiHidden="1" w:unhideWhenUsed="1"/>
     <w:lsdException w:name="index 3" w:semiHidden="1" w:unhideWhenUsed="1"/>
@@ -2069,26 +2120,26 @@
     <w:lsdException w:name="index 7" w:semiHidden="1" w:unhideWhenUsed="1"/>
     <w:lsdException w:name="index 8" w:semiHidden="1" w:unhideWhenUsed="1"/>
     <w:lsdException w:name="index 9" w:semiHidden="1" w:unhideWhenUsed="1"/>
-    <w:lsdException w:name="toc 1" w:semiHidden="1" w:uiPriority="39" w:unhideWhenUsed="1"/>
-    <w:lsdException w:name="toc 2" w:semiHidden="1" w:uiPriority="39" w:unhideWhenUsed="1"/>
-    <w:lsdException w:name="toc 3" w:semiHidden="1" w:uiPriority="39" w:unhideWhenUsed="1"/>
-    <w:lsdException w:name="toc 4" w:semiHidden="1" w:uiPriority="39" w:unhideWhenUsed="1"/>
-    <w:lsdException w:name="toc 5" w:semiHidden="1" w:uiPriority="39" w:unhideWhenUsed="1"/>
-    <w:lsdException w:name="toc 6" w:semiHidden="1" w:uiPriority="39" w:unhideWhenUsed="1"/>
-    <w:lsdException w:name="toc 7" w:semiHidden="1" w:uiPriority="39" w:unhideWhenUsed="1"/>
-    <w:lsdException w:name="toc 8" w:semiHidden="1" w:uiPriority="39" w:unhideWhenUsed="1"/>
-    <w:lsdException w:name="toc 9" w:semiHidden="1" w:uiPriority="39" w:unhideWhenUsed="1"/>
+    <w:lsdException w:name="toc 1" w:uiPriority="39" w:semiHidden="1" w:unhideWhenUsed="1"/>
+    <w:lsdException w:name="toc 2" w:uiPriority="39" w:semiHidden="1" w:unhideWhenUsed="1"/>
+    <w:lsdException w:name="toc 3" w:uiPriority="39" w:semiHidden="1" w:unhideWhenUsed="1"/>
+    <w:lsdException w:name="toc 4" w:uiPriority="39" w:semiHidden="1" w:unhideWhenUsed="1"/>
+    <w:lsdException w:name="toc 5" w:uiPriority="39" w:semiHidden="1" w:unhideWhenUsed="1"/>
+    <w:lsdException w:name="toc 6" w:uiPriority="39" w:semiHidden="1" w:unhideWhenUsed="1"/>
+    <w:lsdException w:name="toc 7" w:uiPriority="39" w:semiHidden="1" w:unhideWhenUsed="1"/>
+    <w:lsdException w:name="toc 8" w:uiPriority="39" w:semiHidden="1" w:unhideWhenUsed="1"/>
+    <w:lsdException w:name="toc 9" w:uiPriority="39" w:semiHidden="1" w:unhideWhenUsed="1"/>
     <w:lsdException w:name="Normal Indent" w:semiHidden="1" w:unhideWhenUsed="1"/>
     <w:lsdException w:name="footnote text" w:semiHidden="1" w:unhideWhenUsed="1"/>
     <w:lsdException w:name="annotation text" w:semiHidden="1" w:unhideWhenUsed="1"/>
     <w:lsdException w:name="header" w:semiHidden="1" w:unhideWhenUsed="1"/>
     <w:lsdException w:name="footer" w:semiHidden="1" w:unhideWhenUsed="1"/>
     <w:lsdException w:name="index heading" w:semiHidden="1" w:unhideWhenUsed="1"/>
-    <w:lsdException w:name="caption" w:semiHidden="1" w:uiPriority="35" w:unhideWhenUsed="1" w:qFormat="1"/>
+    <w:lsdException w:name="caption" w:uiPriority="35" w:semiHidden="1" w:unhideWhenUsed="1" w:qFormat="1"/>
     <w:lsdException w:name="table of figures" w:semiHidden="1" w:unhideWhenUsed="1"/>
     <w:lsdException w:name="envelope address" w:semiHidden="1" w:unhideWhenUsed="1"/>
     <w:lsdException w:name="envelope return" w:semiHidden="1" w:unhideWhenUsed="1"/>
-    <w:lsdException w:name="footnote reference" w:semiHidden="1" w:uiPriority="0" w:unhideWhenUsed="1"/>
+    <w:lsdException w:name="footnote reference" w:uiPriority="0" w:semiHidden="1" w:unhideWhenUsed="1"/>
     <w:lsdException w:name="annotation reference" w:semiHidden="1" w:unhideWhenUsed="1"/>
     <w:lsdException w:name="line number" w:semiHidden="1" w:unhideWhenUsed="1"/>
     <w:lsdException w:name="page number" w:semiHidden="1" w:unhideWhenUsed="1"/>
@@ -2115,7 +2166,7 @@
     <w:lsdException w:name="Title" w:uiPriority="10" w:qFormat="1"/>
     <w:lsdException w:name="Closing" w:semiHidden="1" w:unhideWhenUsed="1"/>
     <w:lsdException w:name="Signature" w:semiHidden="1" w:unhideWhenUsed="1"/>
-    <w:lsdException w:name="Default Paragraph Font" w:semiHidden="1" w:uiPriority="1" w:unhideWhenUsed="1"/>
+    <w:lsdException w:name="Default Paragraph Font" w:uiPriority="1" w:semiHidden="1" w:unhideWhenUsed="1"/>
     <w:lsdException w:name="Body Text" w:semiHidden="1" w:unhideWhenUsed="1"/>
     <w:lsdException w:name="Body Text Indent" w:semiHidden="1" w:unhideWhenUsed="1"/>
     <w:lsdException w:name="List Continue" w:semiHidden="1" w:unhideWhenUsed="1"/>
@@ -2315,8 +2366,8 @@
     <w:lsdException w:name="Subtle Reference" w:uiPriority="31" w:qFormat="1"/>
     <w:lsdException w:name="Intense Reference" w:uiPriority="32" w:qFormat="1"/>
     <w:lsdException w:name="Book Title" w:uiPriority="33" w:qFormat="1"/>
-    <w:lsdException w:name="Bibliography" w:semiHidden="1" w:uiPriority="37" w:unhideWhenUsed="1"/>
-    <w:lsdException w:name="TOC Heading" w:semiHidden="1" w:uiPriority="39" w:unhideWhenUsed="1" w:qFormat="1"/>
+    <w:lsdException w:name="Bibliography" w:uiPriority="37" w:semiHidden="1" w:unhideWhenUsed="1"/>
+    <w:lsdException w:name="TOC Heading" w:uiPriority="39" w:semiHidden="1" w:unhideWhenUsed="1" w:qFormat="1"/>
     <w:lsdException w:name="Plain Table 1" w:uiPriority="41"/>
     <w:lsdException w:name="Plain Table 2" w:uiPriority="42"/>
     <w:lsdException w:name="Plain Table 3" w:uiPriority="43"/>
@@ -2427,7 +2478,7 @@
     <w:lsdException w:name="Unresolved Mention" w:semiHidden="1" w:unhideWhenUsed="1"/>
     <w:lsdException w:name="Smart Link" w:semiHidden="1" w:unhideWhenUsed="1"/>
   </w:latentStyles>
-  <w:style w:type="paragraph" w:default="1" w:styleId="Normal">
+  <w:style w:type="paragraph" w:styleId="Normal" w:default="1">
     <w:name w:val="Normal"/>
     <w:qFormat/>
   </w:style>
@@ -2541,13 +2592,13 @@
       <w:color w:val="666666"/>
     </w:rPr>
   </w:style>
-  <w:style w:type="character" w:default="1" w:styleId="DefaultParagraphFont">
+  <w:style w:type="character" w:styleId="DefaultParagraphFont" w:default="1">
     <w:name w:val="Default Paragraph Font"/>
     <w:uiPriority w:val="1"/>
     <w:semiHidden/>
     <w:unhideWhenUsed/>
   </w:style>
-  <w:style w:type="table" w:default="1" w:styleId="TableNormal">
+  <w:style w:type="table" w:styleId="TableNormal" w:default="1">
     <w:name w:val="Normal Table"/>
     <w:uiPriority w:val="99"/>
     <w:semiHidden/>
@@ -2562,7 +2613,7 @@
       </w:tblCellMar>
     </w:tblPr>
   </w:style>
-  <w:style w:type="numbering" w:default="1" w:styleId="NoList">
+  <w:style w:type="numbering" w:styleId="NoList" w:default="1">
     <w:name w:val="No List"/>
     <w:uiPriority w:val="99"/>
     <w:semiHidden/>
@@ -2618,7 +2669,7 @@
       <w:szCs w:val="20"/>
     </w:rPr>
   </w:style>
-  <w:style w:type="character" w:customStyle="1" w:styleId="FootnoteTextChar">
+  <w:style w:type="character" w:styleId="FootnoteTextChar" w:customStyle="1">
     <w:name w:val="Footnote Text Char"/>
     <w:basedOn w:val="DefaultParagraphFont"/>
     <w:link w:val="FootnoteText"/>
@@ -2639,7 +2690,7 @@
       <w:vertAlign w:val="superscript"/>
     </w:rPr>
   </w:style>
-  <w:style w:type="table" w:customStyle="1" w:styleId="a">
+  <w:style w:type="table" w:styleId="a" w:customStyle="1">
     <w:name w:val="a"/>
     <w:basedOn w:val="TableNormal"/>
     <w:rsid w:val="005B5FBD"/>
@@ -2657,7 +2708,7 @@
       </w:tblCellMar>
     </w:tblPr>
   </w:style>
-  <w:style w:type="table" w:customStyle="1" w:styleId="a0">
+  <w:style w:type="table" w:styleId="a0" w:customStyle="1">
     <w:name w:val="a0"/>
     <w:basedOn w:val="TableNormal"/>
     <w:rsid w:val="005B5FBD"/>
@@ -2692,7 +2743,7 @@
       <w:lang w:val="en"/>
     </w:rPr>
   </w:style>
-  <w:style w:type="character" w:customStyle="1" w:styleId="CommentTextChar">
+  <w:style w:type="character" w:styleId="CommentTextChar" w:customStyle="1">
     <w:name w:val="Comment Text Char"/>
     <w:basedOn w:val="DefaultParagraphFont"/>
     <w:link w:val="CommentText"/>
@@ -2735,7 +2786,7 @@
       <w:lang w:val="en"/>
     </w:rPr>
   </w:style>
-  <w:style w:type="character" w:customStyle="1" w:styleId="BalloonTextChar">
+  <w:style w:type="character" w:styleId="BalloonTextChar" w:customStyle="1">
     <w:name w:val="Balloon Text Char"/>
     <w:basedOn w:val="DefaultParagraphFont"/>
     <w:link w:val="BalloonText"/>
@@ -2803,7 +2854,7 @@
       <w:outlineLvl w:val="9"/>
     </w:pPr>
     <w:rPr>
-      <w:rFonts w:asciiTheme="majorHAnsi" w:eastAsiaTheme="majorEastAsia" w:hAnsiTheme="majorHAnsi" w:cstheme="majorBidi"/>
+      <w:rFonts w:asciiTheme="majorHAnsi" w:hAnsiTheme="majorHAnsi" w:eastAsiaTheme="majorEastAsia" w:cstheme="majorBidi"/>
       <w:b/>
       <w:bCs/>
       <w:color w:val="365F91" w:themeColor="accent1" w:themeShade="BF"/>
@@ -3006,7 +3057,7 @@
       <w:lang w:val="en"/>
     </w:rPr>
   </w:style>
-  <w:style w:type="character" w:customStyle="1" w:styleId="QuoteChar">
+  <w:style w:type="character" w:styleId="QuoteChar" w:customStyle="1">
     <w:name w:val="Quote Char"/>
     <w:basedOn w:val="DefaultParagraphFont"/>
     <w:link w:val="Quote"/>
@@ -3032,7 +3083,7 @@
       <w:lang w:val="en"/>
     </w:rPr>
   </w:style>
-  <w:style w:type="paragraph" w:customStyle="1" w:styleId="H3">
+  <w:style w:type="paragraph" w:styleId="H3" w:customStyle="1">
     <w:name w:val="H3"/>
     <w:basedOn w:val="Heading3"/>
     <w:qFormat/>
@@ -3061,7 +3112,7 @@
       <w:spacing w:val="5"/>
     </w:rPr>
   </w:style>
-  <w:style w:type="paragraph" w:customStyle="1" w:styleId="Thirdlevel">
+  <w:style w:type="paragraph" w:styleId="Thirdlevel" w:customStyle="1">
     <w:name w:val="Third level"/>
     <w:basedOn w:val="Heading3"/>
     <w:autoRedefine/>
@@ -3092,7 +3143,7 @@
       <w:bCs/>
     </w:rPr>
   </w:style>
-  <w:style w:type="character" w:customStyle="1" w:styleId="CommentSubjectChar">
+  <w:style w:type="character" w:styleId="CommentSubjectChar" w:customStyle="1">
     <w:name w:val="Comment Subject Char"/>
     <w:basedOn w:val="CommentTextChar"/>
     <w:link w:val="CommentSubject"/>
@@ -3125,7 +3176,7 @@
       <w:lang w:val="en"/>
     </w:rPr>
   </w:style>
-  <w:style w:type="character" w:customStyle="1" w:styleId="HeaderChar">
+  <w:style w:type="character" w:styleId="HeaderChar" w:customStyle="1">
     <w:name w:val="Header Char"/>
     <w:basedOn w:val="DefaultParagraphFont"/>
     <w:link w:val="Header"/>
@@ -3153,7 +3204,7 @@
       <w:lang w:val="en"/>
     </w:rPr>
   </w:style>
-  <w:style w:type="character" w:customStyle="1" w:styleId="FooterChar">
+  <w:style w:type="character" w:styleId="FooterChar" w:customStyle="1">
     <w:name w:val="Footer Char"/>
     <w:basedOn w:val="DefaultParagraphFont"/>
     <w:link w:val="Footer"/>
@@ -3173,13 +3224,13 @@
       <w:spacing w:before="100" w:beforeAutospacing="1" w:after="100" w:afterAutospacing="1" w:line="240" w:lineRule="auto"/>
     </w:pPr>
     <w:rPr>
-      <w:rFonts w:ascii="Times New Roman" w:eastAsia="Times New Roman" w:hAnsi="Times New Roman" w:cs="Times New Roman"/>
+      <w:rFonts w:ascii="Times New Roman" w:hAnsi="Times New Roman" w:eastAsia="Times New Roman" w:cs="Times New Roman"/>
       <w:sz w:val="24"/>
       <w:szCs w:val="24"/>
       <w:lang w:val="en-US"/>
     </w:rPr>
   </w:style>
-  <w:style w:type="paragraph" w:customStyle="1" w:styleId="Ttulo2">
+  <w:style w:type="paragraph" w:styleId="Ttulo2" w:customStyle="1">
     <w:name w:val="Título2"/>
     <w:basedOn w:val="Normal"/>
     <w:rsid w:val="00F232A7"/>
@@ -3193,14 +3244,14 @@
       <w:outlineLvl w:val="1"/>
     </w:pPr>
     <w:rPr>
-      <w:rFonts w:ascii="Times New Roman" w:eastAsia="Times New Roman" w:hAnsi="Times New Roman" w:cs="Times New Roman"/>
+      <w:rFonts w:ascii="Times New Roman" w:hAnsi="Times New Roman" w:eastAsia="Times New Roman" w:cs="Times New Roman"/>
       <w:kern w:val="3"/>
       <w:sz w:val="32"/>
       <w:szCs w:val="32"/>
       <w:lang w:val="en-US" w:eastAsia="pt-BR"/>
     </w:rPr>
   </w:style>
-  <w:style w:type="paragraph" w:customStyle="1" w:styleId="Ttulo3">
+  <w:style w:type="paragraph" w:styleId="Ttulo3" w:customStyle="1">
     <w:name w:val="Título3"/>
     <w:basedOn w:val="Normal"/>
     <w:rsid w:val="00F232A7"/>
@@ -3214,7 +3265,7 @@
       <w:outlineLvl w:val="2"/>
     </w:pPr>
     <w:rPr>
-      <w:rFonts w:ascii="Times New Roman" w:eastAsia="Times New Roman" w:hAnsi="Times New Roman" w:cs="Times New Roman"/>
+      <w:rFonts w:ascii="Times New Roman" w:hAnsi="Times New Roman" w:eastAsia="Times New Roman" w:cs="Times New Roman"/>
       <w:color w:val="434343"/>
       <w:kern w:val="3"/>
       <w:sz w:val="28"/>
@@ -3222,11 +3273,11 @@
       <w:lang w:val="en-US" w:eastAsia="pt-BR"/>
     </w:rPr>
   </w:style>
-  <w:style w:type="character" w:customStyle="1" w:styleId="Fontepargpadro">
+  <w:style w:type="character" w:styleId="Fontepargpadro" w:customStyle="1">
     <w:name w:val="Fonteparág.padrão"/>
     <w:rsid w:val="00F232A7"/>
   </w:style>
-  <w:style w:type="paragraph" w:customStyle="1" w:styleId="Ttulo1">
+  <w:style w:type="paragraph" w:styleId="Ttulo1" w:customStyle="1">
     <w:name w:val="Título1"/>
     <w:basedOn w:val="Normal"/>
     <w:rsid w:val="00F232A7"/>
@@ -3240,14 +3291,14 @@
       <w:outlineLvl w:val="0"/>
     </w:pPr>
     <w:rPr>
-      <w:rFonts w:ascii="Times New Roman" w:eastAsia="Times New Roman" w:hAnsi="Times New Roman" w:cs="Times New Roman"/>
+      <w:rFonts w:ascii="Times New Roman" w:hAnsi="Times New Roman" w:eastAsia="Times New Roman" w:cs="Times New Roman"/>
       <w:kern w:val="3"/>
       <w:sz w:val="40"/>
       <w:szCs w:val="40"/>
       <w:lang w:val="en-US" w:eastAsia="pt-BR"/>
     </w:rPr>
   </w:style>
-  <w:style w:type="character" w:customStyle="1" w:styleId="Internetlink">
+  <w:style w:type="character" w:styleId="Internetlink" w:customStyle="1">
     <w:name w:val="Internet link"/>
     <w:basedOn w:val="Fontepargpadro"/>
     <w:rsid w:val="00F232A7"/>
@@ -3256,7 +3307,7 @@
       <w:u w:val="single"/>
     </w:rPr>
   </w:style>
-  <w:style w:type="numbering" w:customStyle="1" w:styleId="LS4">
+  <w:style w:type="numbering" w:styleId="LS4" w:customStyle="1">
     <w:name w:val="LS4"/>
     <w:basedOn w:val="NoList"/>
     <w:rsid w:val="00F232A7"/>
@@ -3266,7 +3317,7 @@
       </w:numPr>
     </w:pPr>
   </w:style>
-  <w:style w:type="numbering" w:customStyle="1" w:styleId="LS5">
+  <w:style w:type="numbering" w:styleId="LS5" w:customStyle="1">
     <w:name w:val="LS5"/>
     <w:basedOn w:val="NoList"/>
     <w:rsid w:val="00F232A7"/>
@@ -3276,7 +3327,7 @@
       </w:numPr>
     </w:pPr>
   </w:style>
-  <w:style w:type="paragraph" w:customStyle="1" w:styleId="Subttulo1">
+  <w:style w:type="paragraph" w:styleId="Subttulo1" w:customStyle="1">
     <w:name w:val="Subtítulo1"/>
     <w:basedOn w:val="Normal"/>
     <w:link w:val="SubtitleChar"/>
@@ -3287,7 +3338,7 @@
       <w:jc w:val="both"/>
     </w:pPr>
     <w:rPr>
-      <w:rFonts w:ascii="Times New Roman" w:eastAsia="Times New Roman" w:hAnsi="Times New Roman" w:cs="Times New Roman"/>
+      <w:rFonts w:ascii="Times New Roman" w:hAnsi="Times New Roman" w:eastAsia="Times New Roman" w:cs="Times New Roman"/>
       <w:i/>
       <w:iCs/>
       <w:sz w:val="20"/>
@@ -3295,13 +3346,13 @@
       <w:lang w:val="en-US"/>
     </w:rPr>
   </w:style>
-  <w:style w:type="character" w:customStyle="1" w:styleId="SubtitleChar">
+  <w:style w:type="character" w:styleId="SubtitleChar" w:customStyle="1">
     <w:name w:val="Subtitle Char"/>
     <w:basedOn w:val="DefaultParagraphFont"/>
     <w:link w:val="Subttulo1"/>
     <w:rsid w:val="00F232A7"/>
     <w:rPr>
-      <w:rFonts w:ascii="Times New Roman" w:eastAsia="Times New Roman" w:hAnsi="Times New Roman" w:cs="Times New Roman"/>
+      <w:rFonts w:ascii="Times New Roman" w:hAnsi="Times New Roman" w:eastAsia="Times New Roman" w:cs="Times New Roman"/>
       <w:i/>
       <w:iCs/>
       <w:sz w:val="20"/>
@@ -3321,13 +3372,13 @@
       <w:spacing w:line="240" w:lineRule="auto"/>
     </w:pPr>
     <w:rPr>
-      <w:rFonts w:ascii="Times New Roman" w:eastAsia="Times New Roman" w:hAnsi="Times New Roman" w:cs="Times New Roman"/>
+      <w:rFonts w:ascii="Times New Roman" w:hAnsi="Times New Roman" w:eastAsia="Times New Roman" w:cs="Times New Roman"/>
       <w:sz w:val="20"/>
       <w:szCs w:val="20"/>
       <w:lang w:val="en-US"/>
     </w:rPr>
   </w:style>
-  <w:style w:type="character" w:customStyle="1" w:styleId="EndnoteTextChar">
+  <w:style w:type="character" w:styleId="EndnoteTextChar" w:customStyle="1">
     <w:name w:val="Endnote Text Char"/>
     <w:basedOn w:val="DefaultParagraphFont"/>
     <w:link w:val="EndnoteText"/>
@@ -3335,7 +3386,7 @@
     <w:semiHidden/>
     <w:rsid w:val="003E2789"/>
     <w:rPr>
-      <w:rFonts w:ascii="Times New Roman" w:eastAsia="Times New Roman" w:hAnsi="Times New Roman" w:cs="Times New Roman"/>
+      <w:rFonts w:ascii="Times New Roman" w:hAnsi="Times New Roman" w:eastAsia="Times New Roman" w:cs="Times New Roman"/>
       <w:sz w:val="20"/>
       <w:szCs w:val="20"/>
       <w:lang w:val="en-US"/>
@@ -3364,7 +3415,7 @@
       <w:ind w:left="720" w:hanging="720"/>
     </w:pPr>
   </w:style>
-  <w:style w:type="character" w:customStyle="1" w:styleId="tlid-translation">
+  <w:style w:type="character" w:styleId="tlid-translation" w:customStyle="1">
     <w:name w:val="tlid-translation"/>
     <w:basedOn w:val="DefaultParagraphFont"/>
     <w:rsid w:val="0074028B"/>
@@ -3388,12 +3439,12 @@
     <w:unhideWhenUsed/>
     <w:rsid w:val="00B2252B"/>
   </w:style>
-  <w:style w:type="character" w:customStyle="1" w:styleId="sc-kafwex">
+  <w:style w:type="character" w:styleId="sc-kafwex" w:customStyle="1">
     <w:name w:val="sc-kafwex"/>
     <w:basedOn w:val="DefaultParagraphFont"/>
     <w:rsid w:val="00630AF7"/>
   </w:style>
-  <w:style w:type="character" w:customStyle="1" w:styleId="TitleChar">
+  <w:style w:type="character" w:styleId="TitleChar" w:customStyle="1">
     <w:name w:val="Title Char"/>
     <w:basedOn w:val="DefaultParagraphFont"/>
     <w:link w:val="Title"/>
@@ -3413,7 +3464,7 @@
     <w:unhideWhenUsed/>
     <w:rsid w:val="00304D82"/>
   </w:style>
-  <w:style w:type="paragraph" w:customStyle="1" w:styleId="Default">
+  <w:style w:type="paragraph" w:styleId="Default" w:customStyle="1">
     <w:name w:val="Default"/>
     <w:rsid w:val="006074F7"/>
     <w:pPr>
@@ -3423,7 +3474,7 @@
       <w:spacing w:line="240" w:lineRule="auto"/>
     </w:pPr>
     <w:rPr>
-      <w:rFonts w:ascii="Times New Roman" w:eastAsia="Times New Roman" w:hAnsi="Times New Roman" w:cs="Times New Roman"/>
+      <w:rFonts w:ascii="Times New Roman" w:hAnsi="Times New Roman" w:eastAsia="Times New Roman" w:cs="Times New Roman"/>
       <w:color w:val="000000"/>
       <w:sz w:val="24"/>
       <w:szCs w:val="24"/>

</xml_diff>